<commit_message>
Narrative - Brief Update
Reworded premise and added two cutscenes
</commit_message>
<xml_diff>
--- a/documentation/towerSword_game_design.docx
+++ b/documentation/towerSword_game_design.docx
@@ -1,6 +1,6 @@
 
 <file path=word/document.xml><?xml version="1.0" encoding="utf-8"?>
-<w:document xmlns:wpc="http://schemas.microsoft.com/office/word/2010/wordprocessingCanvas" xmlns:cx="http://schemas.microsoft.com/office/drawing/2014/chartex" xmlns:cx1="http://schemas.microsoft.com/office/drawing/2015/9/8/chartex" xmlns:cx2="http://schemas.microsoft.com/office/drawing/2015/10/21/chartex" xmlns:cx3="http://schemas.microsoft.com/office/drawing/2016/5/9/chartex" xmlns:cx4="http://schemas.microsoft.com/office/drawing/2016/5/10/chartex" xmlns:cx5="http://schemas.microsoft.com/office/drawing/2016/5/11/chartex" xmlns:cx6="http://schemas.microsoft.com/office/drawing/2016/5/12/chartex" xmlns:cx7="http://schemas.microsoft.com/office/drawing/2016/5/13/chartex" xmlns:cx8="http://schemas.microsoft.com/office/drawing/2016/5/14/chartex" xmlns:mc="http://schemas.openxmlformats.org/markup-compatibility/2006" xmlns:aink="http://schemas.microsoft.com/office/drawing/2016/ink" xmlns:am3d="http://schemas.microsoft.com/office/drawing/2017/model3d" xmlns:o="urn:schemas-microsoft-com:office:office" xmlns:r="http://schemas.openxmlformats.org/officeDocument/2006/relationships" xmlns:m="http://schemas.openxmlformats.org/officeDocument/2006/math" xmlns:v="urn:schemas-microsoft-com:vml" xmlns:wp14="http://schemas.microsoft.com/office/word/2010/wordprocessingDrawing" xmlns:wp="http://schemas.openxmlformats.org/drawingml/2006/wordprocessingDrawing" xmlns:w10="urn:schemas-microsoft-com:office:word" xmlns:w="http://schemas.openxmlformats.org/wordprocessingml/2006/main" xmlns:w14="http://schemas.microsoft.com/office/word/2010/wordml" xmlns:w15="http://schemas.microsoft.com/office/word/2012/wordml" xmlns:w16cid="http://schemas.microsoft.com/office/word/2016/wordml/cid" xmlns:w16se="http://schemas.microsoft.com/office/word/2015/wordml/symex" xmlns:wpg="http://schemas.microsoft.com/office/word/2010/wordprocessingGroup" xmlns:wpi="http://schemas.microsoft.com/office/word/2010/wordprocessingInk" xmlns:wne="http://schemas.microsoft.com/office/word/2006/wordml" xmlns:wps="http://schemas.microsoft.com/office/word/2010/wordprocessingShape" mc:Ignorable="w14 w15 w16se w16cid wp14">
+<w:document xmlns:wpc="http://schemas.microsoft.com/office/word/2010/wordprocessingCanvas" xmlns:cx="http://schemas.microsoft.com/office/drawing/2014/chartex" xmlns:cx1="http://schemas.microsoft.com/office/drawing/2015/9/8/chartex" xmlns:cx2="http://schemas.microsoft.com/office/drawing/2015/10/21/chartex" xmlns:cx3="http://schemas.microsoft.com/office/drawing/2016/5/9/chartex" xmlns:cx4="http://schemas.microsoft.com/office/drawing/2016/5/10/chartex" xmlns:cx5="http://schemas.microsoft.com/office/drawing/2016/5/11/chartex" xmlns:cx6="http://schemas.microsoft.com/office/drawing/2016/5/12/chartex" xmlns:cx7="http://schemas.microsoft.com/office/drawing/2016/5/13/chartex" xmlns:cx8="http://schemas.microsoft.com/office/drawing/2016/5/14/chartex" xmlns:mc="http://schemas.openxmlformats.org/markup-compatibility/2006" xmlns:aink="http://schemas.microsoft.com/office/drawing/2016/ink" xmlns:am3d="http://schemas.microsoft.com/office/drawing/2017/model3d" xmlns:o="urn:schemas-microsoft-com:office:office" xmlns:r="http://schemas.openxmlformats.org/officeDocument/2006/relationships" xmlns:m="http://schemas.openxmlformats.org/officeDocument/2006/math" xmlns:v="urn:schemas-microsoft-com:vml" xmlns:wp14="http://schemas.microsoft.com/office/word/2010/wordprocessingDrawing" xmlns:wp="http://schemas.openxmlformats.org/drawingml/2006/wordprocessingDrawing" xmlns:w10="urn:schemas-microsoft-com:office:word" xmlns:w="http://schemas.openxmlformats.org/wordprocessingml/2006/main" xmlns:w14="http://schemas.microsoft.com/office/word/2010/wordml" xmlns:w15="http://schemas.microsoft.com/office/word/2012/wordml" xmlns:w16cex="http://schemas.microsoft.com/office/word/2018/wordml/cex" xmlns:w16cid="http://schemas.microsoft.com/office/word/2016/wordml/cid" xmlns:w16="http://schemas.microsoft.com/office/word/2018/wordml" xmlns:w16se="http://schemas.microsoft.com/office/word/2015/wordml/symex" xmlns:wpg="http://schemas.microsoft.com/office/word/2010/wordprocessingGroup" xmlns:wpi="http://schemas.microsoft.com/office/word/2010/wordprocessingInk" xmlns:wne="http://schemas.microsoft.com/office/word/2006/wordml" xmlns:wps="http://schemas.microsoft.com/office/word/2010/wordprocessingShape" mc:Ignorable="w14 w15 w16se w16cid w16 w16cex wp14">
   <w:body>
     <w:p>
       <w:pPr>
@@ -18,18 +18,33 @@
           <w:b/>
           <w:bCs/>
         </w:rPr>
-        <w:t xml:space="preserve">GDD - </w:t>
+        <w:t xml:space="preserve">GDD </w:t>
       </w:r>
       <w:r>
         <w:rPr>
           <w:rStyle w:val="Heading1Char"/>
           <w:b/>
           <w:bCs/>
-          <w:highlight w:val="yellow"/>
-        </w:rPr>
-        <w:t>&lt;PROJECT NAME&gt;</w:t>
+        </w:rPr>
+        <w:t>–</w:t>
+      </w:r>
+      <w:r>
+        <w:rPr>
+          <w:rStyle w:val="Heading1Char"/>
+          <w:b/>
+          <w:bCs/>
+        </w:rPr>
+        <w:t xml:space="preserve"> </w:t>
       </w:r>
       <w:bookmarkEnd w:id="0"/>
+      <w:r>
+        <w:rPr>
+          <w:rStyle w:val="Heading1Char"/>
+          <w:b/>
+          <w:bCs/>
+        </w:rPr>
+        <w:t>TOWER SWORD</w:t>
+      </w:r>
       <w:r>
         <w:rPr>
           <w:rStyle w:val="Heading1Char"/>
@@ -1905,16 +1920,27 @@
         <w:rPr>
           <w:rStyle w:val="Heading2Char"/>
         </w:rPr>
-        <w:t xml:space="preserve"> - </w:t>
+        <w:t xml:space="preserve"> </w:t>
       </w:r>
       <w:r>
         <w:rPr>
           <w:rStyle w:val="Heading2Char"/>
-          <w:highlight w:val="yellow"/>
-        </w:rPr>
-        <w:t>&lt;Project Name&gt;</w:t>
+        </w:rPr>
+        <w:t>–</w:t>
+      </w:r>
+      <w:r>
+        <w:rPr>
+          <w:rStyle w:val="Heading2Char"/>
+        </w:rPr>
+        <w:t xml:space="preserve"> </w:t>
       </w:r>
       <w:bookmarkEnd w:id="1"/>
+      <w:r>
+        <w:rPr>
+          <w:rStyle w:val="Heading2Char"/>
+        </w:rPr>
+        <w:t>Tower Sword</w:t>
+      </w:r>
     </w:p>
     <w:p>
       <w:pPr>
@@ -3636,7 +3662,14 @@
           <w:color w:val="FFFF00"/>
           <w:highlight w:val="magenta"/>
         </w:rPr>
-        <w:t xml:space="preserve">, that are not so much an active </w:t>
+        <w:t>, that are not so much an active mechanic</w:t>
+      </w:r>
+      <w:r>
+        <w:rPr>
+          <w:color w:val="FFFF00"/>
+          <w:highlight w:val="magenta"/>
+        </w:rPr>
+        <w:t xml:space="preserve"> nor are they attached to </w:t>
       </w:r>
       <w:proofErr w:type="gramStart"/>
       <w:r>
@@ -3644,7 +3677,14 @@
           <w:color w:val="FFFF00"/>
           <w:highlight w:val="magenta"/>
         </w:rPr>
-        <w:t>mechanic</w:t>
+        <w:t>one</w:t>
+      </w:r>
+      <w:r>
+        <w:rPr>
+          <w:color w:val="FFFF00"/>
+          <w:highlight w:val="magenta"/>
+        </w:rPr>
+        <w:t>, but</w:t>
       </w:r>
       <w:proofErr w:type="gramEnd"/>
       <w:r>
@@ -3652,14 +3692,7 @@
           <w:color w:val="FFFF00"/>
           <w:highlight w:val="magenta"/>
         </w:rPr>
-        <w:t xml:space="preserve"> nor are they attached to one</w:t>
-      </w:r>
-      <w:r>
-        <w:rPr>
-          <w:color w:val="FFFF00"/>
-          <w:highlight w:val="magenta"/>
-        </w:rPr>
-        <w:t>, but are still required for the mode to work</w:t>
+        <w:t xml:space="preserve"> are still required for the mode to work</w:t>
       </w:r>
       <w:r>
         <w:rPr>
@@ -4485,22 +4518,147 @@
     </w:p>
     <w:p>
       <w:pPr>
+        <w:spacing w:after="0" w:line="240" w:lineRule="auto"/>
+        <w:textAlignment w:val="baseline"/>
+        <w:rPr>
+          <w:rFonts w:asciiTheme="majorHAnsi" w:eastAsia="Times New Roman" w:hAnsiTheme="majorHAnsi" w:cstheme="majorHAnsi"/>
+          <w:color w:val="000000"/>
+          <w:lang w:eastAsia="en-AU"/>
+        </w:rPr>
+      </w:pPr>
+      <w:r>
+        <w:rPr>
+          <w:rFonts w:asciiTheme="majorHAnsi" w:eastAsia="Times New Roman" w:hAnsiTheme="majorHAnsi" w:cstheme="majorHAnsi"/>
+          <w:color w:val="000000"/>
+          <w:lang w:eastAsia="en-AU"/>
+        </w:rPr>
+        <w:t>Narrative Summary</w:t>
+      </w:r>
+    </w:p>
+    <w:p>
+      <w:pPr>
         <w:pStyle w:val="ListParagraph"/>
         <w:numPr>
           <w:ilvl w:val="0"/>
           <w:numId w:val="7"/>
         </w:numPr>
-      </w:pPr>
-      <w:r>
-        <w:t>Ninja Cat’s town is cursed by an evil wizard. Cat must climb the tower to cure the town.</w:t>
-      </w:r>
-      <w:r>
-        <w:t xml:space="preserve"> </w:t>
-      </w:r>
-    </w:p>
-    <w:p>
-      <w:bookmarkStart w:id="23" w:name="_GoBack"/>
-      <w:r>
+        <w:spacing w:after="0" w:line="240" w:lineRule="auto"/>
+        <w:textAlignment w:val="baseline"/>
+        <w:rPr>
+          <w:rFonts w:asciiTheme="majorHAnsi" w:eastAsia="Times New Roman" w:hAnsiTheme="majorHAnsi" w:cstheme="majorHAnsi"/>
+          <w:color w:val="000000"/>
+          <w:lang w:eastAsia="en-AU"/>
+        </w:rPr>
+      </w:pPr>
+      <w:r>
+        <w:rPr>
+          <w:rFonts w:asciiTheme="majorHAnsi" w:eastAsia="Times New Roman" w:hAnsiTheme="majorHAnsi" w:cstheme="majorHAnsi"/>
+          <w:color w:val="000000"/>
+          <w:lang w:eastAsia="en-AU"/>
+        </w:rPr>
+        <w:t xml:space="preserve">On a whim, a chaotic wizard polymorphed our wandering ronin into a frog. The ronin must climb the wizard's mega tower, face </w:t>
+      </w:r>
+      <w:r>
+        <w:rPr>
+          <w:rFonts w:asciiTheme="majorHAnsi" w:eastAsia="Times New Roman" w:hAnsiTheme="majorHAnsi" w:cstheme="majorHAnsi"/>
+          <w:color w:val="000000"/>
+          <w:lang w:eastAsia="en-AU"/>
+        </w:rPr>
+        <w:t>its</w:t>
+      </w:r>
+      <w:r>
+        <w:rPr>
+          <w:rFonts w:asciiTheme="majorHAnsi" w:eastAsia="Times New Roman" w:hAnsiTheme="majorHAnsi" w:cstheme="majorHAnsi"/>
+          <w:color w:val="000000"/>
+          <w:lang w:eastAsia="en-AU"/>
+        </w:rPr>
+        <w:t xml:space="preserve"> perils and lift the curse...</w:t>
+      </w:r>
+    </w:p>
+    <w:p>
+      <w:pPr>
+        <w:spacing w:after="0" w:line="240" w:lineRule="auto"/>
+        <w:textAlignment w:val="baseline"/>
+        <w:rPr>
+          <w:rFonts w:asciiTheme="majorHAnsi" w:eastAsia="Times New Roman" w:hAnsiTheme="majorHAnsi" w:cstheme="majorHAnsi"/>
+          <w:color w:val="000000"/>
+          <w:lang w:eastAsia="en-AU"/>
+        </w:rPr>
+      </w:pPr>
+    </w:p>
+    <w:p>
+      <w:pPr>
+        <w:spacing w:after="0" w:line="240" w:lineRule="auto"/>
+        <w:textAlignment w:val="baseline"/>
+        <w:rPr>
+          <w:rFonts w:asciiTheme="majorHAnsi" w:eastAsia="Times New Roman" w:hAnsiTheme="majorHAnsi" w:cstheme="majorHAnsi"/>
+          <w:color w:val="000000"/>
+          <w:lang w:eastAsia="en-AU"/>
+        </w:rPr>
+      </w:pPr>
+      <w:r>
+        <w:rPr>
+          <w:rFonts w:asciiTheme="majorHAnsi" w:eastAsia="Times New Roman" w:hAnsiTheme="majorHAnsi" w:cstheme="majorHAnsi"/>
+          <w:color w:val="000000"/>
+          <w:lang w:eastAsia="en-AU"/>
+        </w:rPr>
+        <w:t>Cutscenes or Story Beats:</w:t>
+      </w:r>
+    </w:p>
+    <w:p>
+      <w:pPr>
+        <w:pStyle w:val="ListParagraph"/>
+        <w:numPr>
+          <w:ilvl w:val="0"/>
+          <w:numId w:val="7"/>
+        </w:numPr>
+        <w:spacing w:after="0" w:line="240" w:lineRule="auto"/>
+        <w:textAlignment w:val="baseline"/>
+        <w:rPr>
+          <w:rFonts w:asciiTheme="majorHAnsi" w:eastAsia="Times New Roman" w:hAnsiTheme="majorHAnsi" w:cstheme="majorHAnsi"/>
+          <w:color w:val="000000"/>
+          <w:lang w:eastAsia="en-AU"/>
+        </w:rPr>
+      </w:pPr>
+      <w:r>
+        <w:rPr>
+          <w:rFonts w:asciiTheme="majorHAnsi" w:eastAsia="Times New Roman" w:hAnsiTheme="majorHAnsi" w:cstheme="majorHAnsi"/>
+          <w:color w:val="000000"/>
+          <w:lang w:eastAsia="en-AU"/>
+        </w:rPr>
+        <w:t>Setup: Cursed into frog, pickup the sword, facing the tower</w:t>
+      </w:r>
+    </w:p>
+    <w:p>
+      <w:pPr>
+        <w:pStyle w:val="ListParagraph"/>
+        <w:numPr>
+          <w:ilvl w:val="0"/>
+          <w:numId w:val="7"/>
+        </w:numPr>
+        <w:spacing w:after="0" w:line="240" w:lineRule="auto"/>
+        <w:textAlignment w:val="baseline"/>
+        <w:rPr>
+          <w:rFonts w:asciiTheme="majorHAnsi" w:eastAsia="Times New Roman" w:hAnsiTheme="majorHAnsi" w:cstheme="majorHAnsi"/>
+          <w:color w:val="000000"/>
+          <w:lang w:eastAsia="en-AU"/>
+        </w:rPr>
+      </w:pPr>
+      <w:r>
+        <w:rPr>
+          <w:rFonts w:asciiTheme="majorHAnsi" w:eastAsia="Times New Roman" w:hAnsiTheme="majorHAnsi" w:cstheme="majorHAnsi"/>
+          <w:color w:val="000000"/>
+          <w:lang w:eastAsia="en-AU"/>
+        </w:rPr>
+        <w:t>Rewind: The time sword is activated and frog restarts at the tower</w:t>
+      </w:r>
+    </w:p>
+    <w:p/>
+    <w:p>
+      <w:r>
+        <w:rPr>
+          <w:noProof/>
+        </w:rPr>
         <w:drawing>
           <wp:inline distT="0" distB="0" distL="0" distR="0" wp14:anchorId="75ECD02D" wp14:editId="1F44872E">
             <wp:extent cx="5731510" cy="5918835"/>
@@ -4538,7 +4696,6 @@
         </w:drawing>
       </w:r>
     </w:p>
-    <w:bookmarkEnd w:id="23"/>
     <w:p/>
     <w:p/>
     <w:p/>
@@ -4553,7 +4710,7 @@
 </file>
 
 <file path=word/numbering.xml><?xml version="1.0" encoding="utf-8"?>
-<w:numbering xmlns:wpc="http://schemas.microsoft.com/office/word/2010/wordprocessingCanvas" xmlns:cx="http://schemas.microsoft.com/office/drawing/2014/chartex" xmlns:cx1="http://schemas.microsoft.com/office/drawing/2015/9/8/chartex" xmlns:cx2="http://schemas.microsoft.com/office/drawing/2015/10/21/chartex" xmlns:cx3="http://schemas.microsoft.com/office/drawing/2016/5/9/chartex" xmlns:cx4="http://schemas.microsoft.com/office/drawing/2016/5/10/chartex" xmlns:cx5="http://schemas.microsoft.com/office/drawing/2016/5/11/chartex" xmlns:cx6="http://schemas.microsoft.com/office/drawing/2016/5/12/chartex" xmlns:cx7="http://schemas.microsoft.com/office/drawing/2016/5/13/chartex" xmlns:cx8="http://schemas.microsoft.com/office/drawing/2016/5/14/chartex" xmlns:mc="http://schemas.openxmlformats.org/markup-compatibility/2006" xmlns:aink="http://schemas.microsoft.com/office/drawing/2016/ink" xmlns:am3d="http://schemas.microsoft.com/office/drawing/2017/model3d" xmlns:o="urn:schemas-microsoft-com:office:office" xmlns:r="http://schemas.openxmlformats.org/officeDocument/2006/relationships" xmlns:m="http://schemas.openxmlformats.org/officeDocument/2006/math" xmlns:v="urn:schemas-microsoft-com:vml" xmlns:wp14="http://schemas.microsoft.com/office/word/2010/wordprocessingDrawing" xmlns:wp="http://schemas.openxmlformats.org/drawingml/2006/wordprocessingDrawing" xmlns:w10="urn:schemas-microsoft-com:office:word" xmlns:w="http://schemas.openxmlformats.org/wordprocessingml/2006/main" xmlns:w14="http://schemas.microsoft.com/office/word/2010/wordml" xmlns:w15="http://schemas.microsoft.com/office/word/2012/wordml" xmlns:w16cid="http://schemas.microsoft.com/office/word/2016/wordml/cid" xmlns:w16se="http://schemas.microsoft.com/office/word/2015/wordml/symex" xmlns:wpg="http://schemas.microsoft.com/office/word/2010/wordprocessingGroup" xmlns:wpi="http://schemas.microsoft.com/office/word/2010/wordprocessingInk" xmlns:wne="http://schemas.microsoft.com/office/word/2006/wordml" xmlns:wps="http://schemas.microsoft.com/office/word/2010/wordprocessingShape" mc:Ignorable="w14 w15 w16se w16cid wp14">
+<w:numbering xmlns:wpc="http://schemas.microsoft.com/office/word/2010/wordprocessingCanvas" xmlns:cx="http://schemas.microsoft.com/office/drawing/2014/chartex" xmlns:cx1="http://schemas.microsoft.com/office/drawing/2015/9/8/chartex" xmlns:cx2="http://schemas.microsoft.com/office/drawing/2015/10/21/chartex" xmlns:cx3="http://schemas.microsoft.com/office/drawing/2016/5/9/chartex" xmlns:cx4="http://schemas.microsoft.com/office/drawing/2016/5/10/chartex" xmlns:cx5="http://schemas.microsoft.com/office/drawing/2016/5/11/chartex" xmlns:cx6="http://schemas.microsoft.com/office/drawing/2016/5/12/chartex" xmlns:cx7="http://schemas.microsoft.com/office/drawing/2016/5/13/chartex" xmlns:cx8="http://schemas.microsoft.com/office/drawing/2016/5/14/chartex" xmlns:mc="http://schemas.openxmlformats.org/markup-compatibility/2006" xmlns:aink="http://schemas.microsoft.com/office/drawing/2016/ink" xmlns:am3d="http://schemas.microsoft.com/office/drawing/2017/model3d" xmlns:o="urn:schemas-microsoft-com:office:office" xmlns:r="http://schemas.openxmlformats.org/officeDocument/2006/relationships" xmlns:m="http://schemas.openxmlformats.org/officeDocument/2006/math" xmlns:v="urn:schemas-microsoft-com:vml" xmlns:wp14="http://schemas.microsoft.com/office/word/2010/wordprocessingDrawing" xmlns:wp="http://schemas.openxmlformats.org/drawingml/2006/wordprocessingDrawing" xmlns:w10="urn:schemas-microsoft-com:office:word" xmlns:w="http://schemas.openxmlformats.org/wordprocessingml/2006/main" xmlns:w14="http://schemas.microsoft.com/office/word/2010/wordml" xmlns:w15="http://schemas.microsoft.com/office/word/2012/wordml" xmlns:w16cex="http://schemas.microsoft.com/office/word/2018/wordml/cex" xmlns:w16cid="http://schemas.microsoft.com/office/word/2016/wordml/cid" xmlns:w16="http://schemas.microsoft.com/office/word/2018/wordml" xmlns:w16se="http://schemas.microsoft.com/office/word/2015/wordml/symex" xmlns:wpg="http://schemas.microsoft.com/office/word/2010/wordprocessingGroup" xmlns:wpi="http://schemas.microsoft.com/office/word/2010/wordprocessingInk" xmlns:wne="http://schemas.microsoft.com/office/word/2006/wordml" xmlns:wps="http://schemas.microsoft.com/office/word/2010/wordprocessingShape" mc:Ignorable="w14 w15 w16se w16cid w16 w16cex wp14">
   <w:abstractNum w:abstractNumId="0" w15:restartNumberingAfterBreak="0">
     <w:nsid w:val="07E92D30"/>
     <w:multiLevelType w:val="hybridMultilevel"/>
@@ -5369,7 +5526,7 @@
 </file>
 
 <file path=word/styles.xml><?xml version="1.0" encoding="utf-8"?>
-<w:styles xmlns:mc="http://schemas.openxmlformats.org/markup-compatibility/2006" xmlns:r="http://schemas.openxmlformats.org/officeDocument/2006/relationships" xmlns:w="http://schemas.openxmlformats.org/wordprocessingml/2006/main" xmlns:w14="http://schemas.microsoft.com/office/word/2010/wordml" xmlns:w15="http://schemas.microsoft.com/office/word/2012/wordml" xmlns:w16cid="http://schemas.microsoft.com/office/word/2016/wordml/cid" xmlns:w16se="http://schemas.microsoft.com/office/word/2015/wordml/symex" mc:Ignorable="w14 w15 w16se w16cid">
+<w:styles xmlns:mc="http://schemas.openxmlformats.org/markup-compatibility/2006" xmlns:r="http://schemas.openxmlformats.org/officeDocument/2006/relationships" xmlns:w="http://schemas.openxmlformats.org/wordprocessingml/2006/main" xmlns:w14="http://schemas.microsoft.com/office/word/2010/wordml" xmlns:w15="http://schemas.microsoft.com/office/word/2012/wordml" xmlns:w16cex="http://schemas.microsoft.com/office/word/2018/wordml/cex" xmlns:w16cid="http://schemas.microsoft.com/office/word/2016/wordml/cid" xmlns:w16="http://schemas.microsoft.com/office/word/2018/wordml" xmlns:w16se="http://schemas.microsoft.com/office/word/2015/wordml/symex" mc:Ignorable="w14 w15 w16se w16cid w16 w16cex">
   <w:docDefaults>
     <w:rPrDefault>
       <w:rPr>
@@ -5385,7 +5542,7 @@
       </w:pPr>
     </w:pPrDefault>
   </w:docDefaults>
-  <w:latentStyles w:defLockedState="0" w:defUIPriority="99" w:defSemiHidden="0" w:defUnhideWhenUsed="0" w:defQFormat="0" w:count="375">
+  <w:latentStyles w:defLockedState="0" w:defUIPriority="99" w:defSemiHidden="0" w:defUnhideWhenUsed="0" w:defQFormat="0" w:count="376">
     <w:lsdException w:name="Normal" w:uiPriority="0" w:qFormat="1"/>
     <w:lsdException w:name="heading 1" w:uiPriority="9" w:qFormat="1"/>
     <w:lsdException w:name="heading 2" w:semiHidden="1" w:uiPriority="9" w:unhideWhenUsed="1" w:qFormat="1"/>
@@ -5491,7 +5648,6 @@
     <w:lsdException w:name="HTML Sample" w:semiHidden="1" w:unhideWhenUsed="1"/>
     <w:lsdException w:name="HTML Typewriter" w:semiHidden="1" w:unhideWhenUsed="1"/>
     <w:lsdException w:name="HTML Variable" w:semiHidden="1" w:unhideWhenUsed="1"/>
-    <w:lsdException w:name="Normal Table" w:semiHidden="1" w:unhideWhenUsed="1"/>
     <w:lsdException w:name="annotation subject" w:semiHidden="1" w:unhideWhenUsed="1"/>
     <w:lsdException w:name="No List" w:semiHidden="1" w:unhideWhenUsed="1"/>
     <w:lsdException w:name="Outline List 1" w:semiHidden="1" w:unhideWhenUsed="1"/>
@@ -5538,10 +5694,8 @@
     <w:lsdException w:name="Table Subtle 2" w:semiHidden="1" w:unhideWhenUsed="1"/>
     <w:lsdException w:name="Table Web 1" w:semiHidden="1" w:unhideWhenUsed="1"/>
     <w:lsdException w:name="Table Web 2" w:semiHidden="1" w:unhideWhenUsed="1"/>
-    <w:lsdException w:name="Table Web 3" w:semiHidden="1" w:unhideWhenUsed="1"/>
     <w:lsdException w:name="Balloon Text" w:semiHidden="1" w:unhideWhenUsed="1"/>
     <w:lsdException w:name="Table Grid" w:uiPriority="39"/>
-    <w:lsdException w:name="Table Theme" w:semiHidden="1" w:unhideWhenUsed="1"/>
     <w:lsdException w:name="Placeholder Text" w:semiHidden="1"/>
     <w:lsdException w:name="No Spacing" w:uiPriority="1" w:qFormat="1"/>
     <w:lsdException w:name="Light Shading" w:uiPriority="60"/>
@@ -5761,6 +5915,7 @@
     <w:lsdException w:name="Smart Hyperlink" w:semiHidden="1" w:unhideWhenUsed="1"/>
     <w:lsdException w:name="Hashtag" w:semiHidden="1" w:unhideWhenUsed="1"/>
     <w:lsdException w:name="Unresolved Mention" w:semiHidden="1" w:unhideWhenUsed="1"/>
+    <w:lsdException w:name="Smart Link" w:semiHidden="1" w:unhideWhenUsed="1"/>
   </w:latentStyles>
   <w:style w:type="paragraph" w:default="1" w:styleId="Normal">
     <w:name w:val="Normal"/>
@@ -6364,15 +6519,16 @@
 </file>
 
 <file path=customXml/item1.xml><?xml version="1.0" encoding="utf-8"?>
-<?mso-contentType ?>
-<FormTemplates xmlns="http://schemas.microsoft.com/sharepoint/v3/contenttype/forms">
-  <Display>DocumentLibraryForm</Display>
-  <Edit>DocumentLibraryForm</Edit>
-  <New>DocumentLibraryForm</New>
-</FormTemplates>
+<b:Sources xmlns:b="http://schemas.openxmlformats.org/officeDocument/2006/bibliography" xmlns="http://schemas.openxmlformats.org/officeDocument/2006/bibliography" SelectedStyle="\APASixthEditionOfficeOnline.xsl" StyleName="APA" Version="6"/>
 </file>
 
 <file path=customXml/item2.xml><?xml version="1.0" encoding="utf-8"?>
+<p:properties xmlns:p="http://schemas.microsoft.com/office/2006/metadata/properties" xmlns:xsi="http://www.w3.org/2001/XMLSchema-instance" xmlns:pc="http://schemas.microsoft.com/office/infopath/2007/PartnerControls">
+  <documentManagement/>
+</p:properties>
+</file>
+
+<file path=customXml/item3.xml><?xml version="1.0" encoding="utf-8"?>
 <ct:contentTypeSchema xmlns:ct="http://schemas.microsoft.com/office/2006/metadata/contentType" xmlns:ma="http://schemas.microsoft.com/office/2006/metadata/properties/metaAttributes" ct:_="" ma:_="" ma:contentTypeName="Document" ma:contentTypeID="0x0101006215223A85027C4FB12C240689D6B56C" ma:contentTypeVersion="8" ma:contentTypeDescription="Create a new document." ma:contentTypeScope="" ma:versionID="d71683c48cdd8c3dce0610373fbe6d9e">
   <xsd:schema xmlns:xsd="http://www.w3.org/2001/XMLSchema" xmlns:xs="http://www.w3.org/2001/XMLSchema" xmlns:p="http://schemas.microsoft.com/office/2006/metadata/properties" xmlns:ns2="0e3bac76-e505-4672-a16c-c8a66eb01bd8" targetNamespace="http://schemas.microsoft.com/office/2006/metadata/properties" ma:root="true" ma:fieldsID="5021be36203a9ce58edbe65f5ec3d640" ns2:_="">
     <xsd:import namespace="0e3bac76-e505-4672-a16c-c8a66eb01bd8"/>
@@ -6544,25 +6700,33 @@
 </ct:contentTypeSchema>
 </file>
 
-<file path=customXml/item3.xml><?xml version="1.0" encoding="utf-8"?>
-<p:properties xmlns:p="http://schemas.microsoft.com/office/2006/metadata/properties" xmlns:xsi="http://www.w3.org/2001/XMLSchema-instance" xmlns:pc="http://schemas.microsoft.com/office/infopath/2007/PartnerControls">
-  <documentManagement/>
-</p:properties>
-</file>
-
 <file path=customXml/item4.xml><?xml version="1.0" encoding="utf-8"?>
-<b:Sources xmlns:b="http://schemas.openxmlformats.org/officeDocument/2006/bibliography" xmlns="http://schemas.openxmlformats.org/officeDocument/2006/bibliography" SelectedStyle="\APASixthEditionOfficeOnline.xsl" StyleName="APA" Version="6"/>
+<?mso-contentType ?>
+<FormTemplates xmlns="http://schemas.microsoft.com/sharepoint/v3/contenttype/forms">
+  <Display>DocumentLibraryForm</Display>
+  <Edit>DocumentLibraryForm</Edit>
+  <New>DocumentLibraryForm</New>
+</FormTemplates>
 </file>
 
 <file path=customXml/itemProps1.xml><?xml version="1.0" encoding="utf-8"?>
-<ds:datastoreItem xmlns:ds="http://schemas.openxmlformats.org/officeDocument/2006/customXml" ds:itemID="{92A576DD-14C6-4DE8-97BD-FB4A6FBD0825}">
+<ds:datastoreItem xmlns:ds="http://schemas.openxmlformats.org/officeDocument/2006/customXml" ds:itemID="{8AFF5E43-4975-4AC3-99D7-077EFDBC02E7}">
   <ds:schemaRefs>
-    <ds:schemaRef ds:uri="http://schemas.microsoft.com/sharepoint/v3/contenttype/forms"/>
+    <ds:schemaRef ds:uri="http://schemas.openxmlformats.org/officeDocument/2006/bibliography"/>
   </ds:schemaRefs>
 </ds:datastoreItem>
 </file>
 
 <file path=customXml/itemProps2.xml><?xml version="1.0" encoding="utf-8"?>
+<ds:datastoreItem xmlns:ds="http://schemas.openxmlformats.org/officeDocument/2006/customXml" ds:itemID="{D2EC38AC-FA61-4C3E-9B51-253C4E59B3E0}">
+  <ds:schemaRefs>
+    <ds:schemaRef ds:uri="http://schemas.microsoft.com/office/2006/metadata/properties"/>
+    <ds:schemaRef ds:uri="http://schemas.microsoft.com/office/infopath/2007/PartnerControls"/>
+  </ds:schemaRefs>
+</ds:datastoreItem>
+</file>
+
+<file path=customXml/itemProps3.xml><?xml version="1.0" encoding="utf-8"?>
 <ds:datastoreItem xmlns:ds="http://schemas.openxmlformats.org/officeDocument/2006/customXml" ds:itemID="{8783BB5A-D6F1-4FC8-B6C5-3E59A6E9D0E5}">
   <ds:schemaRefs>
     <ds:schemaRef ds:uri="http://schemas.microsoft.com/office/2006/metadata/contentType"/>
@@ -6580,19 +6744,10 @@
 </ds:datastoreItem>
 </file>
 
-<file path=customXml/itemProps3.xml><?xml version="1.0" encoding="utf-8"?>
-<ds:datastoreItem xmlns:ds="http://schemas.openxmlformats.org/officeDocument/2006/customXml" ds:itemID="{D2EC38AC-FA61-4C3E-9B51-253C4E59B3E0}">
+<file path=customXml/itemProps4.xml><?xml version="1.0" encoding="utf-8"?>
+<ds:datastoreItem xmlns:ds="http://schemas.openxmlformats.org/officeDocument/2006/customXml" ds:itemID="{92A576DD-14C6-4DE8-97BD-FB4A6FBD0825}">
   <ds:schemaRefs>
-    <ds:schemaRef ds:uri="http://schemas.microsoft.com/office/2006/metadata/properties"/>
-    <ds:schemaRef ds:uri="http://schemas.microsoft.com/office/infopath/2007/PartnerControls"/>
-  </ds:schemaRefs>
-</ds:datastoreItem>
-</file>
-
-<file path=customXml/itemProps4.xml><?xml version="1.0" encoding="utf-8"?>
-<ds:datastoreItem xmlns:ds="http://schemas.openxmlformats.org/officeDocument/2006/customXml" ds:itemID="{8AFF5E43-4975-4AC3-99D7-077EFDBC02E7}">
-  <ds:schemaRefs>
-    <ds:schemaRef ds:uri="http://schemas.openxmlformats.org/officeDocument/2006/bibliography"/>
+    <ds:schemaRef ds:uri="http://schemas.microsoft.com/sharepoint/v3/contenttype/forms"/>
   </ds:schemaRefs>
 </ds:datastoreItem>
 </file>
</xml_diff>